<commit_message>
Fixed docx replacing errors
Signed-off-by: Vedant <vedantnimjed@gmail.com>
</commit_message>
<xml_diff>
--- a/data/Lease-Deed-Rent-Agreement-Hashed.docx
+++ b/data/Lease-Deed-Rent-Agreement-Hashed.docx
@@ -74,27 +74,7 @@
           <w:szCs w:val="20"/>
           <w:lang w:eastAsia="en-IN"/>
         </w:rPr>
-        <w:t xml:space="preserve">This Deed of Lease is made at #1 this #2 day of #3, </w:t>
-      </w:r>
-      <w:r>
-        <w:rPr>
-          <w:rFonts w:eastAsia="Times New Roman" w:cs="Arial" w:ascii="Arial" w:hAnsi="Arial"/>
-          <w:color w:val="000000"/>
-          <w:sz w:val="20"/>
-          <w:szCs w:val="20"/>
-          <w:lang w:eastAsia="en-IN"/>
-        </w:rPr>
-        <w:t>#18</w:t>
-      </w:r>
-      <w:r>
-        <w:rPr>
-          <w:rFonts w:eastAsia="Times New Roman" w:cs="Arial" w:ascii="Arial" w:hAnsi="Arial"/>
-          <w:color w:val="000000"/>
-          <w:sz w:val="20"/>
-          <w:szCs w:val="20"/>
-          <w:lang w:eastAsia="en-IN"/>
-        </w:rPr>
-        <w:t xml:space="preserve"> between #4 of #5 hereinafter called 'The Lessor' of the One Part and #6 also of #7 hereinafter called 'The Lessee' of the Other Part.</w:t>
+        <w:t>This Deed of Lease is made at #1 this #2 day of #3, #18 between #4 of #5 hereinafter called 'The Lessor' of the One Part and #6 also of #7 hereinafter called 'The Lessee' of the Other Part.</w:t>
       </w:r>
     </w:p>
     <w:p>
@@ -746,7 +726,27 @@
           <w:szCs w:val="20"/>
           <w:lang w:eastAsia="en-IN"/>
         </w:rPr>
-        <w:t>Withinnamed Lessee #7 in the presence of #17</w:t>
+        <w:t xml:space="preserve">Withinnamed Lessee </w:t>
+      </w:r>
+      <w:r>
+        <w:rPr>
+          <w:rFonts w:eastAsia="Times New Roman" w:cs="Arial" w:ascii="Arial" w:hAnsi="Arial"/>
+          <w:color w:val="000000"/>
+          <w:sz w:val="20"/>
+          <w:szCs w:val="20"/>
+          <w:lang w:eastAsia="en-IN"/>
+        </w:rPr>
+        <w:t>#4</w:t>
+      </w:r>
+      <w:r>
+        <w:rPr>
+          <w:rFonts w:eastAsia="Times New Roman" w:cs="Arial" w:ascii="Arial" w:hAnsi="Arial"/>
+          <w:color w:val="000000"/>
+          <w:sz w:val="20"/>
+          <w:szCs w:val="20"/>
+          <w:lang w:eastAsia="en-IN"/>
+        </w:rPr>
+        <w:t xml:space="preserve"> in the presence of #17</w:t>
       </w:r>
     </w:p>
     <w:p>

</xml_diff>